<commit_message>
bias variance - trade-off
</commit_message>
<xml_diff>
--- a/Sum of squared error.docx
+++ b/Sum of squared error.docx
@@ -19,12 +19,109 @@
           <w:sz w:val="26"/>
           <w:szCs w:val="26"/>
         </w:rPr>
-        <w:t>Residual sum of squares</w:t>
-      </w:r>
-      <w:r>
-        <w:rPr>
-          <w:rFonts w:ascii="Times New Roman" w:hAnsi="Times New Roman" w:cs="Times New Roman"/>
-          <w:b/>
+        <w:t>Bias, Variance và Trade-off</w:t>
+      </w:r>
+    </w:p>
+    <w:p>
+      <w:pPr>
+        <w:jc w:val="center"/>
+        <w:rPr>
+          <w:rFonts w:ascii="Times New Roman" w:hAnsi="Times New Roman" w:cs="Times New Roman"/>
+          <w:b/>
+          <w:sz w:val="26"/>
+          <w:szCs w:val="26"/>
+        </w:rPr>
+      </w:pPr>
+      <w:r>
+        <w:rPr>
+          <w:rFonts w:ascii="Times New Roman" w:hAnsi="Times New Roman" w:cs="Times New Roman"/>
+          <w:b/>
+          <w:noProof/>
+          <w:sz w:val="26"/>
+          <w:szCs w:val="26"/>
+        </w:rPr>
+        <w:drawing>
+          <wp:inline distT="0" distB="0" distL="0" distR="0">
+            <wp:extent cx="4486275" cy="2817600"/>
+            <wp:effectExtent l="0" t="0" r="0" b="1905"/>
+            <wp:docPr id="1" name="Picture 1"/>
+            <wp:cNvGraphicFramePr>
+              <a:graphicFrameLocks xmlns:a="http://schemas.openxmlformats.org/drawingml/2006/main" noChangeAspect="1"/>
+            </wp:cNvGraphicFramePr>
+            <a:graphic xmlns:a="http://schemas.openxmlformats.org/drawingml/2006/main">
+              <a:graphicData uri="http://schemas.openxmlformats.org/drawingml/2006/picture">
+                <pic:pic xmlns:pic="http://schemas.openxmlformats.org/drawingml/2006/picture">
+                  <pic:nvPicPr>
+                    <pic:cNvPr id="1" name="bias - variance - trade off.png"/>
+                    <pic:cNvPicPr/>
+                  </pic:nvPicPr>
+                  <pic:blipFill>
+                    <a:blip r:embed="rId7">
+                      <a:extLst>
+                        <a:ext uri="{28A0092B-C50C-407E-A947-70E740481C1C}">
+                          <a14:useLocalDpi xmlns:a14="http://schemas.microsoft.com/office/drawing/2010/main" val="0"/>
+                        </a:ext>
+                      </a:extLst>
+                    </a:blip>
+                    <a:stretch>
+                      <a:fillRect/>
+                    </a:stretch>
+                  </pic:blipFill>
+                  <pic:spPr>
+                    <a:xfrm>
+                      <a:off x="0" y="0"/>
+                      <a:ext cx="4489753" cy="2819784"/>
+                    </a:xfrm>
+                    <a:prstGeom prst="rect">
+                      <a:avLst/>
+                    </a:prstGeom>
+                  </pic:spPr>
+                </pic:pic>
+              </a:graphicData>
+            </a:graphic>
+          </wp:inline>
+        </w:drawing>
+      </w:r>
+    </w:p>
+    <w:p>
+      <w:pPr>
+        <w:jc w:val="center"/>
+        <w:rPr>
+          <w:rFonts w:ascii="Times New Roman" w:hAnsi="Times New Roman" w:cs="Times New Roman"/>
+          <w:i/>
+          <w:sz w:val="26"/>
+          <w:szCs w:val="26"/>
+        </w:rPr>
+      </w:pPr>
+      <w:r>
+        <w:rPr>
+          <w:rFonts w:ascii="Times New Roman" w:hAnsi="Times New Roman" w:cs="Times New Roman"/>
+          <w:i/>
+          <w:sz w:val="26"/>
+          <w:szCs w:val="26"/>
+        </w:rPr>
+        <w:t>Hình 1: biểu diễn giữa Bias, Variance và Trade-off</w:t>
+      </w:r>
+    </w:p>
+    <w:p>
+      <w:pPr>
+        <w:rPr>
+          <w:rFonts w:ascii="Times New Roman" w:hAnsi="Times New Roman" w:cs="Times New Roman"/>
+          <w:sz w:val="26"/>
+          <w:szCs w:val="26"/>
+        </w:rPr>
+      </w:pPr>
+      <w:r>
+        <w:rPr>
+          <w:rFonts w:ascii="Times New Roman" w:hAnsi="Times New Roman" w:cs="Times New Roman"/>
+          <w:sz w:val="26"/>
+          <w:szCs w:val="26"/>
+        </w:rPr>
+        <w:t>Mục đích của</w:t>
+      </w:r>
+      <w:r>
+        <w:rPr>
+          <w:rFonts w:ascii="Times New Roman" w:hAnsi="Times New Roman" w:cs="Times New Roman"/>
           <w:sz w:val="26"/>
           <w:szCs w:val="26"/>
         </w:rPr>
@@ -33,16 +130,141 @@
       <w:r>
         <w:rPr>
           <w:rFonts w:ascii="Times New Roman" w:hAnsi="Times New Roman" w:cs="Times New Roman"/>
-          <w:b/>
-          <w:sz w:val="26"/>
-          <w:szCs w:val="26"/>
-        </w:rPr>
-        <w:t>(</w:t>
-      </w:r>
-      <w:r>
-        <w:rPr>
-          <w:rFonts w:ascii="Times New Roman" w:hAnsi="Times New Roman" w:cs="Times New Roman"/>
-          <w:b/>
+          <w:sz w:val="26"/>
+          <w:szCs w:val="26"/>
+        </w:rPr>
+        <w:t>bất kỳ thuật toán học máy</w:t>
+      </w:r>
+      <w:r>
+        <w:rPr>
+          <w:rFonts w:ascii="Times New Roman" w:hAnsi="Times New Roman" w:cs="Times New Roman"/>
+          <w:sz w:val="26"/>
+          <w:szCs w:val="26"/>
+        </w:rPr>
+        <w:t xml:space="preserve"> có</w:t>
+      </w:r>
+      <w:r>
+        <w:rPr>
+          <w:rFonts w:ascii="Times New Roman" w:hAnsi="Times New Roman" w:cs="Times New Roman"/>
+          <w:sz w:val="26"/>
+          <w:szCs w:val="26"/>
+        </w:rPr>
+        <w:t xml:space="preserve"> giám sát là </w:t>
+      </w:r>
+      <w:r>
+        <w:rPr>
+          <w:rFonts w:ascii="Times New Roman" w:hAnsi="Times New Roman" w:cs="Times New Roman"/>
+          <w:sz w:val="26"/>
+          <w:szCs w:val="26"/>
+        </w:rPr>
+        <w:t xml:space="preserve">cố gắng </w:t>
+      </w:r>
+      <w:r>
+        <w:rPr>
+          <w:rFonts w:ascii="Times New Roman" w:hAnsi="Times New Roman" w:cs="Times New Roman"/>
+          <w:sz w:val="26"/>
+          <w:szCs w:val="26"/>
+        </w:rPr>
+        <w:t>ước tính tốt nhất hàm ánh xạ</w:t>
+      </w:r>
+      <w:r>
+        <w:rPr>
+          <w:rFonts w:ascii="Times New Roman" w:hAnsi="Times New Roman" w:cs="Times New Roman"/>
+          <w:sz w:val="26"/>
+          <w:szCs w:val="26"/>
+        </w:rPr>
+        <w:t xml:space="preserve"> </w:t>
+      </w:r>
+      <w:r>
+        <w:rPr>
+          <w:rFonts w:ascii="Times New Roman" w:hAnsi="Times New Roman" w:cs="Times New Roman"/>
+          <w:b/>
+          <w:i/>
+          <w:sz w:val="26"/>
+          <w:szCs w:val="26"/>
+        </w:rPr>
+        <w:t>(mapping function)</w:t>
+      </w:r>
+      <w:r>
+        <w:rPr>
+          <w:rFonts w:ascii="Times New Roman" w:hAnsi="Times New Roman" w:cs="Times New Roman"/>
+          <w:b/>
+          <w:i/>
+          <w:sz w:val="26"/>
+          <w:szCs w:val="26"/>
+        </w:rPr>
+        <w:t xml:space="preserve"> </w:t>
+      </w:r>
+      <w:r>
+        <w:rPr>
+          <w:rFonts w:ascii="Times New Roman" w:hAnsi="Times New Roman" w:cs="Times New Roman"/>
+          <w:b/>
+          <w:sz w:val="26"/>
+          <w:szCs w:val="26"/>
+        </w:rPr>
+        <w:t>(f)</w:t>
+      </w:r>
+      <w:r>
+        <w:rPr>
+          <w:rFonts w:ascii="Times New Roman" w:hAnsi="Times New Roman" w:cs="Times New Roman"/>
+          <w:sz w:val="26"/>
+          <w:szCs w:val="26"/>
+        </w:rPr>
+        <w:t xml:space="preserve"> cho</w:t>
+      </w:r>
+      <w:r>
+        <w:rPr>
+          <w:rFonts w:ascii="Times New Roman" w:hAnsi="Times New Roman" w:cs="Times New Roman"/>
+          <w:sz w:val="26"/>
+          <w:szCs w:val="26"/>
+        </w:rPr>
+        <w:t xml:space="preserve"> </w:t>
+      </w:r>
+      <w:r>
+        <w:rPr>
+          <w:rFonts w:ascii="Times New Roman" w:hAnsi="Times New Roman" w:cs="Times New Roman"/>
+          <w:sz w:val="26"/>
+          <w:szCs w:val="26"/>
+        </w:rPr>
+        <w:t xml:space="preserve">biến đầu ra </w:t>
+      </w:r>
+      <w:r>
+        <w:rPr>
+          <w:rFonts w:ascii="Times New Roman" w:hAnsi="Times New Roman" w:cs="Times New Roman"/>
+          <w:b/>
+          <w:sz w:val="26"/>
+          <w:szCs w:val="26"/>
+        </w:rPr>
+        <w:t>(Y)</w:t>
+      </w:r>
+      <w:r>
+        <w:rPr>
+          <w:rFonts w:ascii="Times New Roman" w:hAnsi="Times New Roman" w:cs="Times New Roman"/>
+          <w:sz w:val="26"/>
+          <w:szCs w:val="26"/>
+        </w:rPr>
+        <w:t xml:space="preserve"> cho dữ liệu đầu vào </w:t>
+      </w:r>
+      <w:r>
+        <w:rPr>
+          <w:rFonts w:ascii="Times New Roman" w:hAnsi="Times New Roman" w:cs="Times New Roman"/>
+          <w:b/>
+          <w:sz w:val="26"/>
+          <w:szCs w:val="26"/>
+        </w:rPr>
+        <w:t>(X)</w:t>
+      </w:r>
+      <w:r>
+        <w:rPr>
+          <w:rFonts w:ascii="Times New Roman" w:hAnsi="Times New Roman" w:cs="Times New Roman"/>
+          <w:sz w:val="26"/>
+          <w:szCs w:val="26"/>
+        </w:rPr>
+        <w:t xml:space="preserve">. Hàm ánh xạ </w:t>
+      </w:r>
+      <w:r>
+        <w:rPr>
+          <w:rFonts w:ascii="Times New Roman" w:hAnsi="Times New Roman" w:cs="Times New Roman"/>
           <w:sz w:val="26"/>
           <w:szCs w:val="26"/>
         </w:rPr>
@@ -51,28 +273,66 @@
       <w:r>
         <w:rPr>
           <w:rFonts w:ascii="Times New Roman" w:hAnsi="Times New Roman" w:cs="Times New Roman"/>
-          <w:b/>
-          <w:sz w:val="26"/>
-          <w:szCs w:val="26"/>
-        </w:rPr>
-        <w:t>ổng số dư bình phương)</w:t>
-      </w:r>
-    </w:p>
-    <w:p>
-      <w:pPr>
-        <w:rPr>
-          <w:rFonts w:ascii="Times New Roman" w:hAnsi="Times New Roman" w:cs="Times New Roman"/>
-          <w:sz w:val="26"/>
-          <w:szCs w:val="26"/>
-        </w:rPr>
-      </w:pPr>
-      <w:r>
-        <w:rPr>
-          <w:rFonts w:ascii="Times New Roman" w:hAnsi="Times New Roman" w:cs="Times New Roman"/>
-          <w:sz w:val="26"/>
-          <w:szCs w:val="26"/>
-        </w:rPr>
-        <w:t>Trong thống kê, residual sum of squares (RSS)</w:t>
+          <w:sz w:val="26"/>
+          <w:szCs w:val="26"/>
+        </w:rPr>
+        <w:t xml:space="preserve">hường được gọi </w:t>
+      </w:r>
+      <w:r>
+        <w:rPr>
+          <w:rFonts w:ascii="Times New Roman" w:hAnsi="Times New Roman" w:cs="Times New Roman"/>
+          <w:sz w:val="26"/>
+          <w:szCs w:val="26"/>
+        </w:rPr>
+        <w:t xml:space="preserve">là </w:t>
+      </w:r>
+      <w:r>
+        <w:rPr>
+          <w:rFonts w:ascii="Times New Roman" w:hAnsi="Times New Roman" w:cs="Times New Roman"/>
+          <w:b/>
+          <w:i/>
+          <w:sz w:val="26"/>
+          <w:szCs w:val="26"/>
+        </w:rPr>
+        <w:t>target function</w:t>
+      </w:r>
+      <w:r>
+        <w:rPr>
+          <w:rFonts w:ascii="Times New Roman" w:hAnsi="Times New Roman" w:cs="Times New Roman"/>
+          <w:sz w:val="26"/>
+          <w:szCs w:val="26"/>
+        </w:rPr>
+        <w:t>.</w:t>
+      </w:r>
+      <w:r>
+        <w:rPr>
+          <w:rFonts w:ascii="Times New Roman" w:hAnsi="Times New Roman" w:cs="Times New Roman"/>
+          <w:sz w:val="26"/>
+          <w:szCs w:val="26"/>
+        </w:rPr>
+        <w:t xml:space="preserve"> Việc dự đoán lỗi dự đoán cho mô hình máy học được chia làm ba loại:</w:t>
+      </w:r>
+    </w:p>
+    <w:p>
+      <w:pPr>
+        <w:pStyle w:val="ListParagraph"/>
+        <w:numPr>
+          <w:ilvl w:val="0"/>
+          <w:numId w:val="1"/>
+        </w:numPr>
+        <w:rPr>
+          <w:rFonts w:ascii="Times New Roman" w:hAnsi="Times New Roman" w:cs="Times New Roman"/>
+          <w:sz w:val="26"/>
+          <w:szCs w:val="26"/>
+        </w:rPr>
+      </w:pPr>
+      <w:r>
+        <w:rPr>
+          <w:rFonts w:ascii="Times New Roman" w:hAnsi="Times New Roman" w:cs="Times New Roman"/>
+          <w:sz w:val="26"/>
+          <w:szCs w:val="26"/>
+        </w:rPr>
+        <w:t>Bias Error</w:t>
       </w:r>
       <w:r>
         <w:rPr>
@@ -88,97 +348,186 @@
           <w:sz w:val="26"/>
           <w:szCs w:val="26"/>
         </w:rPr>
-        <w:t>hoặc</w:t>
-      </w:r>
-      <w:r>
-        <w:rPr>
-          <w:rFonts w:ascii="Times New Roman" w:hAnsi="Times New Roman" w:cs="Times New Roman"/>
-          <w:sz w:val="26"/>
-          <w:szCs w:val="26"/>
-        </w:rPr>
-        <w:t xml:space="preserve"> the sum of squared residuals (SSR) </w:t>
-      </w:r>
-      <w:r>
-        <w:rPr>
-          <w:rFonts w:ascii="Times New Roman" w:hAnsi="Times New Roman" w:cs="Times New Roman"/>
-          <w:sz w:val="26"/>
-          <w:szCs w:val="26"/>
-        </w:rPr>
-        <w:t>hoặc</w:t>
-      </w:r>
-      <w:r>
-        <w:rPr>
-          <w:rFonts w:ascii="Times New Roman" w:hAnsi="Times New Roman" w:cs="Times New Roman"/>
-          <w:sz w:val="26"/>
-          <w:szCs w:val="26"/>
-        </w:rPr>
-        <w:t xml:space="preserve"> the sum of squared errors of prediction (SSE), </w:t>
-      </w:r>
-      <w:r>
-        <w:rPr>
-          <w:rFonts w:ascii="Times New Roman" w:hAnsi="Times New Roman" w:cs="Times New Roman"/>
-          <w:sz w:val="26"/>
-          <w:szCs w:val="26"/>
-        </w:rPr>
-        <w:t>là tổng số dư bình phương</w:t>
-      </w:r>
-      <w:r>
-        <w:rPr>
-          <w:rFonts w:ascii="Times New Roman" w:hAnsi="Times New Roman" w:cs="Times New Roman"/>
-          <w:sz w:val="26"/>
-          <w:szCs w:val="26"/>
-        </w:rPr>
-        <w:t xml:space="preserve"> (</w:t>
-      </w:r>
-      <w:r>
-        <w:rPr>
-          <w:rFonts w:ascii="Times New Roman" w:hAnsi="Times New Roman" w:cs="Times New Roman"/>
-          <w:sz w:val="26"/>
-          <w:szCs w:val="26"/>
-        </w:rPr>
-        <w:t>độ lệch giữa giá trị dự đoán và giá trị thực tế của dữ liệu</w:t>
-      </w:r>
-      <w:r>
-        <w:rPr>
-          <w:rFonts w:ascii="Times New Roman" w:hAnsi="Times New Roman" w:cs="Times New Roman"/>
-          <w:sz w:val="26"/>
-          <w:szCs w:val="26"/>
-        </w:rPr>
-        <w:t xml:space="preserve">). </w:t>
-      </w:r>
-      <w:r>
-        <w:rPr>
-          <w:rFonts w:ascii="Times New Roman" w:hAnsi="Times New Roman" w:cs="Times New Roman"/>
-          <w:sz w:val="26"/>
-          <w:szCs w:val="26"/>
-        </w:rPr>
-        <w:t xml:space="preserve">Đây là thước đo sự khác biệt giữa dữ liệu thực và mô hình ước tính. Nếu giá trị RSS nhỏ thì có nghĩa là độ </w:t>
-      </w:r>
-      <w:r>
-        <w:rPr>
-          <w:rFonts w:ascii="Times New Roman" w:hAnsi="Times New Roman" w:cs="Times New Roman"/>
-          <w:b/>
-          <w:sz w:val="26"/>
-          <w:szCs w:val="26"/>
-        </w:rPr>
-        <w:t>fit</w:t>
-      </w:r>
-      <w:r>
-        <w:rPr>
-          <w:rFonts w:ascii="Times New Roman" w:hAnsi="Times New Roman" w:cs="Times New Roman"/>
-          <w:b/>
+        <w:t>(thiên vị)</w:t>
+      </w:r>
+    </w:p>
+    <w:p>
+      <w:pPr>
+        <w:pStyle w:val="ListParagraph"/>
+        <w:numPr>
+          <w:ilvl w:val="0"/>
+          <w:numId w:val="1"/>
+        </w:numPr>
+        <w:rPr>
+          <w:rFonts w:ascii="Times New Roman" w:hAnsi="Times New Roman" w:cs="Times New Roman"/>
+          <w:sz w:val="26"/>
+          <w:szCs w:val="26"/>
+        </w:rPr>
+      </w:pPr>
+      <w:r>
+        <w:rPr>
+          <w:rFonts w:ascii="Times New Roman" w:hAnsi="Times New Roman" w:cs="Times New Roman"/>
+          <w:sz w:val="26"/>
+          <w:szCs w:val="26"/>
+        </w:rPr>
+        <w:t>Variance Error</w:t>
+      </w:r>
+      <w:r>
+        <w:rPr>
+          <w:rFonts w:ascii="Times New Roman" w:hAnsi="Times New Roman" w:cs="Times New Roman"/>
+          <w:sz w:val="26"/>
+          <w:szCs w:val="26"/>
+        </w:rPr>
+        <w:t xml:space="preserve"> (phương sai)</w:t>
+      </w:r>
+    </w:p>
+    <w:p>
+      <w:pPr>
+        <w:pStyle w:val="ListParagraph"/>
+        <w:numPr>
+          <w:ilvl w:val="0"/>
+          <w:numId w:val="1"/>
+        </w:numPr>
+        <w:rPr>
+          <w:rFonts w:ascii="Times New Roman" w:hAnsi="Times New Roman" w:cs="Times New Roman"/>
+          <w:sz w:val="26"/>
+          <w:szCs w:val="26"/>
+        </w:rPr>
+      </w:pPr>
+      <w:r>
+        <w:rPr>
+          <w:rFonts w:ascii="Times New Roman" w:hAnsi="Times New Roman" w:cs="Times New Roman"/>
+          <w:sz w:val="26"/>
+          <w:szCs w:val="26"/>
+        </w:rPr>
+        <w:t>Irreducible Error</w:t>
+      </w:r>
+      <w:r>
+        <w:rPr>
+          <w:rFonts w:ascii="Times New Roman" w:hAnsi="Times New Roman" w:cs="Times New Roman"/>
           <w:sz w:val="26"/>
           <w:szCs w:val="26"/>
         </w:rPr>
         <w:t xml:space="preserve"> </w:t>
       </w:r>
-      <w:r>
-        <w:rPr>
-          <w:rFonts w:ascii="Times New Roman" w:hAnsi="Times New Roman" w:cs="Times New Roman"/>
-          <w:sz w:val="26"/>
-          <w:szCs w:val="26"/>
-        </w:rPr>
-        <w:t>(khít) giữa mô hình dự đoán và mô hình ước tính cao. Nó được dùng như</w:t>
+    </w:p>
+    <w:p>
+      <w:pPr>
+        <w:rPr>
+          <w:rFonts w:ascii="Times New Roman" w:hAnsi="Times New Roman" w:cs="Times New Roman"/>
+          <w:sz w:val="26"/>
+          <w:szCs w:val="26"/>
+        </w:rPr>
+      </w:pPr>
+      <w:r>
+        <w:rPr>
+          <w:rFonts w:ascii="Times New Roman" w:hAnsi="Times New Roman" w:cs="Times New Roman"/>
+          <w:b/>
+          <w:sz w:val="26"/>
+          <w:szCs w:val="26"/>
+        </w:rPr>
+        <w:t>Bias Error:</w:t>
+      </w:r>
+      <w:r>
+        <w:rPr>
+          <w:rFonts w:ascii="Times New Roman" w:hAnsi="Times New Roman" w:cs="Times New Roman"/>
+          <w:sz w:val="26"/>
+          <w:szCs w:val="26"/>
+        </w:rPr>
+        <w:t xml:space="preserve"> nếu Bias lớn thì model sẽ bị underfitting, do model chọn quá đơn giản dẫn đến </w:t>
+      </w:r>
+      <w:r>
+        <w:rPr>
+          <w:rFonts w:ascii="Times New Roman" w:hAnsi="Times New Roman" w:cs="Times New Roman"/>
+          <w:sz w:val="26"/>
+          <w:szCs w:val="26"/>
+        </w:rPr>
+        <w:t>model chưa có hết thông tin data.</w:t>
+      </w:r>
+    </w:p>
+    <w:p>
+      <w:pPr>
+        <w:rPr>
+          <w:rFonts w:ascii="Times New Roman" w:hAnsi="Times New Roman" w:cs="Times New Roman"/>
+          <w:sz w:val="26"/>
+          <w:szCs w:val="26"/>
+        </w:rPr>
+      </w:pPr>
+      <w:r>
+        <w:rPr>
+          <w:rFonts w:ascii="Times New Roman" w:hAnsi="Times New Roman" w:cs="Times New Roman"/>
+          <w:sz w:val="26"/>
+          <w:szCs w:val="26"/>
+        </w:rPr>
+        <w:t xml:space="preserve">Một số thuật toán máy học có chỉ số </w:t>
+      </w:r>
+      <w:r>
+        <w:rPr>
+          <w:rFonts w:ascii="Times New Roman" w:hAnsi="Times New Roman" w:cs="Times New Roman"/>
+          <w:b/>
+          <w:i/>
+          <w:sz w:val="26"/>
+          <w:szCs w:val="26"/>
+        </w:rPr>
+        <w:t xml:space="preserve">bias </w:t>
+      </w:r>
+      <w:r>
+        <w:rPr>
+          <w:rFonts w:ascii="Times New Roman" w:hAnsi="Times New Roman" w:cs="Times New Roman"/>
+          <w:sz w:val="26"/>
+          <w:szCs w:val="26"/>
+        </w:rPr>
+        <w:t xml:space="preserve">thấp như: Decision Trees, </w:t>
+      </w:r>
+      <w:r>
+        <w:rPr>
+          <w:rFonts w:ascii="Times New Roman" w:hAnsi="Times New Roman" w:cs="Times New Roman"/>
+          <w:i/>
+          <w:sz w:val="26"/>
+          <w:szCs w:val="26"/>
+        </w:rPr>
+        <w:t>k-</w:t>
+      </w:r>
+      <w:r>
+        <w:rPr>
+          <w:rFonts w:ascii="Times New Roman" w:hAnsi="Times New Roman" w:cs="Times New Roman"/>
+          <w:sz w:val="26"/>
+          <w:szCs w:val="26"/>
+        </w:rPr>
+        <w:t>Nearest Neighbors và Support Vector Machine</w:t>
+      </w:r>
+      <w:r>
+        <w:rPr>
+          <w:rFonts w:ascii="Times New Roman" w:hAnsi="Times New Roman" w:cs="Times New Roman"/>
+          <w:sz w:val="26"/>
+          <w:szCs w:val="26"/>
+        </w:rPr>
+        <w:t>.</w:t>
+      </w:r>
+    </w:p>
+    <w:p>
+      <w:pPr>
+        <w:rPr>
+          <w:rFonts w:ascii="Times New Roman" w:hAnsi="Times New Roman" w:cs="Times New Roman"/>
+          <w:sz w:val="26"/>
+          <w:szCs w:val="26"/>
+        </w:rPr>
+      </w:pPr>
+      <w:r>
+        <w:rPr>
+          <w:rFonts w:ascii="Times New Roman" w:hAnsi="Times New Roman" w:cs="Times New Roman"/>
+          <w:sz w:val="26"/>
+          <w:szCs w:val="26"/>
+        </w:rPr>
+        <w:t xml:space="preserve">Các </w:t>
+      </w:r>
+      <w:r>
+        <w:rPr>
+          <w:rFonts w:ascii="Times New Roman" w:hAnsi="Times New Roman" w:cs="Times New Roman"/>
+          <w:sz w:val="26"/>
+          <w:szCs w:val="26"/>
+        </w:rPr>
+        <w:t xml:space="preserve">thuật toán </w:t>
       </w:r>
       <w:bookmarkStart w:id="0" w:name="_GoBack"/>
       <w:bookmarkEnd w:id="0"/>
@@ -188,7 +537,1172 @@
           <w:sz w:val="26"/>
           <w:szCs w:val="26"/>
         </w:rPr>
-        <w:t xml:space="preserve"> một tiêu chí tối ưu trong việc lựa chọn tham số và lựa chọn mô hình.</w:t>
+        <w:t xml:space="preserve">máy học có chỉ số </w:t>
+      </w:r>
+      <w:r>
+        <w:rPr>
+          <w:rFonts w:ascii="Times New Roman" w:hAnsi="Times New Roman" w:cs="Times New Roman"/>
+          <w:b/>
+          <w:i/>
+          <w:sz w:val="26"/>
+          <w:szCs w:val="26"/>
+        </w:rPr>
+        <w:t xml:space="preserve">bias </w:t>
+      </w:r>
+      <w:r>
+        <w:rPr>
+          <w:rFonts w:ascii="Times New Roman" w:hAnsi="Times New Roman" w:cs="Times New Roman"/>
+          <w:sz w:val="26"/>
+          <w:szCs w:val="26"/>
+        </w:rPr>
+        <w:t>cao</w:t>
+      </w:r>
+      <w:r>
+        <w:rPr>
+          <w:rFonts w:ascii="Times New Roman" w:hAnsi="Times New Roman" w:cs="Times New Roman"/>
+          <w:sz w:val="26"/>
+          <w:szCs w:val="26"/>
+        </w:rPr>
+        <w:t xml:space="preserve"> như:</w:t>
+      </w:r>
+      <w:r>
+        <w:rPr>
+          <w:rFonts w:ascii="Times New Roman" w:hAnsi="Times New Roman" w:cs="Times New Roman"/>
+          <w:sz w:val="26"/>
+          <w:szCs w:val="26"/>
+        </w:rPr>
+        <w:t xml:space="preserve"> Linear Regression, Linear Discriminant, Analysis và Logistic Regression.</w:t>
+      </w:r>
+    </w:p>
+    <w:p>
+      <w:pPr>
+        <w:rPr>
+          <w:rFonts w:ascii="Times New Roman" w:hAnsi="Times New Roman" w:cs="Times New Roman"/>
+          <w:sz w:val="26"/>
+          <w:szCs w:val="26"/>
+        </w:rPr>
+      </w:pPr>
+      <w:r>
+        <w:rPr>
+          <w:rFonts w:ascii="Times New Roman" w:hAnsi="Times New Roman" w:cs="Times New Roman"/>
+          <w:b/>
+          <w:sz w:val="26"/>
+          <w:szCs w:val="26"/>
+        </w:rPr>
+        <w:t>Variance Error:</w:t>
+      </w:r>
+      <w:r>
+        <w:rPr>
+          <w:rFonts w:ascii="Times New Roman" w:hAnsi="Times New Roman" w:cs="Times New Roman"/>
+          <w:sz w:val="26"/>
+          <w:szCs w:val="26"/>
+        </w:rPr>
+        <w:t xml:space="preserve"> nếu Variance lớn thì model sẽ bị overfitting, do model chọn quá phức tạp, ghi nhớ quá nhiều thông tin trong training set.</w:t>
+      </w:r>
+    </w:p>
+    <w:p>
+      <w:pPr>
+        <w:rPr>
+          <w:rFonts w:ascii="Times New Roman" w:hAnsi="Times New Roman" w:cs="Times New Roman"/>
+          <w:sz w:val="26"/>
+          <w:szCs w:val="26"/>
+        </w:rPr>
+      </w:pPr>
+      <w:r>
+        <w:rPr>
+          <w:rFonts w:ascii="Times New Roman" w:hAnsi="Times New Roman" w:cs="Times New Roman"/>
+          <w:sz w:val="26"/>
+          <w:szCs w:val="26"/>
+        </w:rPr>
+        <w:t xml:space="preserve">Một số thuật toán máy học có chỉ số </w:t>
+      </w:r>
+      <w:r>
+        <w:rPr>
+          <w:rFonts w:ascii="Times New Roman" w:hAnsi="Times New Roman" w:cs="Times New Roman"/>
+          <w:b/>
+          <w:i/>
+          <w:sz w:val="26"/>
+          <w:szCs w:val="26"/>
+        </w:rPr>
+        <w:t>variance</w:t>
+      </w:r>
+      <w:r>
+        <w:rPr>
+          <w:rFonts w:ascii="Times New Roman" w:hAnsi="Times New Roman" w:cs="Times New Roman"/>
+          <w:b/>
+          <w:i/>
+          <w:sz w:val="26"/>
+          <w:szCs w:val="26"/>
+        </w:rPr>
+        <w:t xml:space="preserve"> </w:t>
+      </w:r>
+      <w:r>
+        <w:rPr>
+          <w:rFonts w:ascii="Times New Roman" w:hAnsi="Times New Roman" w:cs="Times New Roman"/>
+          <w:sz w:val="26"/>
+          <w:szCs w:val="26"/>
+        </w:rPr>
+        <w:t>thấp như: Linear Discriminant, Analysis và Logistic Regression.</w:t>
+      </w:r>
+    </w:p>
+    <w:p>
+      <w:pPr>
+        <w:rPr>
+          <w:rFonts w:ascii="Times New Roman" w:hAnsi="Times New Roman" w:cs="Times New Roman"/>
+          <w:sz w:val="26"/>
+          <w:szCs w:val="26"/>
+        </w:rPr>
+      </w:pPr>
+      <w:r>
+        <w:rPr>
+          <w:rFonts w:ascii="Times New Roman" w:hAnsi="Times New Roman" w:cs="Times New Roman"/>
+          <w:sz w:val="26"/>
+          <w:szCs w:val="26"/>
+        </w:rPr>
+        <w:t xml:space="preserve">Một số thuật toán máy học có chỉ số </w:t>
+      </w:r>
+      <w:r>
+        <w:rPr>
+          <w:rFonts w:ascii="Times New Roman" w:hAnsi="Times New Roman" w:cs="Times New Roman"/>
+          <w:b/>
+          <w:i/>
+          <w:sz w:val="26"/>
+          <w:szCs w:val="26"/>
+        </w:rPr>
+        <w:t xml:space="preserve">variance </w:t>
+      </w:r>
+      <w:r>
+        <w:rPr>
+          <w:rFonts w:ascii="Times New Roman" w:hAnsi="Times New Roman" w:cs="Times New Roman"/>
+          <w:sz w:val="26"/>
+          <w:szCs w:val="26"/>
+        </w:rPr>
+        <w:t>cao</w:t>
+      </w:r>
+      <w:r>
+        <w:rPr>
+          <w:rFonts w:ascii="Times New Roman" w:hAnsi="Times New Roman" w:cs="Times New Roman"/>
+          <w:sz w:val="26"/>
+          <w:szCs w:val="26"/>
+        </w:rPr>
+        <w:t xml:space="preserve"> như: </w:t>
+      </w:r>
+      <w:r>
+        <w:rPr>
+          <w:rFonts w:ascii="Times New Roman" w:hAnsi="Times New Roman" w:cs="Times New Roman"/>
+          <w:sz w:val="26"/>
+          <w:szCs w:val="26"/>
+        </w:rPr>
+        <w:t xml:space="preserve">Decision Trees, </w:t>
+      </w:r>
+      <w:r>
+        <w:rPr>
+          <w:rFonts w:ascii="Times New Roman" w:hAnsi="Times New Roman" w:cs="Times New Roman"/>
+          <w:i/>
+          <w:sz w:val="26"/>
+          <w:szCs w:val="26"/>
+        </w:rPr>
+        <w:t>k-</w:t>
+      </w:r>
+      <w:r>
+        <w:rPr>
+          <w:rFonts w:ascii="Times New Roman" w:hAnsi="Times New Roman" w:cs="Times New Roman"/>
+          <w:sz w:val="26"/>
+          <w:szCs w:val="26"/>
+        </w:rPr>
+        <w:t>Nearest Neighbors và Support Vector Machine.</w:t>
+      </w:r>
+    </w:p>
+    <w:p>
+      <w:pPr>
+        <w:rPr>
+          <w:rFonts w:ascii="Times New Roman" w:hAnsi="Times New Roman" w:cs="Times New Roman"/>
+          <w:sz w:val="26"/>
+          <w:szCs w:val="26"/>
+        </w:rPr>
+      </w:pPr>
+    </w:p>
+    <w:p>
+      <w:pPr>
+        <w:rPr>
+          <w:rFonts w:ascii="Times New Roman" w:hAnsi="Times New Roman" w:cs="Times New Roman"/>
+          <w:sz w:val="26"/>
+          <w:szCs w:val="26"/>
+        </w:rPr>
+      </w:pPr>
+      <w:r>
+        <w:rPr>
+          <w:rFonts w:ascii="Times New Roman" w:hAnsi="Times New Roman" w:cs="Times New Roman"/>
+          <w:b/>
+          <w:sz w:val="26"/>
+          <w:szCs w:val="26"/>
+        </w:rPr>
+        <w:t>Irreducible Error:</w:t>
+      </w:r>
+      <w:r>
+        <w:rPr>
+          <w:rFonts w:ascii="Times New Roman" w:hAnsi="Times New Roman" w:cs="Times New Roman"/>
+          <w:sz w:val="26"/>
+          <w:szCs w:val="26"/>
+        </w:rPr>
+        <w:t xml:space="preserve"> đây là lỗi do một số nhân tố, ví dụ như một số biến unknown mà ảnh hưởng đến đầu vào của hàm ánh xạ.</w:t>
+      </w:r>
+    </w:p>
+    <w:p>
+      <w:pPr>
+        <w:rPr>
+          <w:rFonts w:ascii="Times New Roman" w:hAnsi="Times New Roman" w:cs="Times New Roman"/>
+          <w:b/>
+          <w:sz w:val="26"/>
+          <w:szCs w:val="26"/>
+        </w:rPr>
+      </w:pPr>
+      <w:r>
+        <w:rPr>
+          <w:rFonts w:ascii="Times New Roman" w:hAnsi="Times New Roman" w:cs="Times New Roman"/>
+          <w:b/>
+          <w:sz w:val="26"/>
+          <w:szCs w:val="26"/>
+        </w:rPr>
+        <w:t>Bias-variance trade-off</w:t>
+      </w:r>
+    </w:p>
+    <w:p>
+      <w:pPr>
+        <w:rPr>
+          <w:rFonts w:ascii="Times New Roman" w:hAnsi="Times New Roman" w:cs="Times New Roman"/>
+          <w:sz w:val="26"/>
+          <w:szCs w:val="26"/>
+        </w:rPr>
+      </w:pPr>
+      <w:r>
+        <w:rPr>
+          <w:rFonts w:ascii="Times New Roman" w:hAnsi="Times New Roman" w:cs="Times New Roman"/>
+          <w:sz w:val="26"/>
+          <w:szCs w:val="26"/>
+        </w:rPr>
+        <w:t>Mục đích của các thuật toán máy học có giám sát là cố gắng đạt được chỉ số Bias thấp và Variance thấp.</w:t>
+      </w:r>
+      <w:r>
+        <w:rPr>
+          <w:rFonts w:ascii="Times New Roman" w:hAnsi="Times New Roman" w:cs="Times New Roman"/>
+          <w:sz w:val="26"/>
+          <w:szCs w:val="26"/>
+        </w:rPr>
+        <w:t xml:space="preserve"> Một số xu hướng chung:</w:t>
+      </w:r>
+    </w:p>
+    <w:p>
+      <w:pPr>
+        <w:pStyle w:val="ListParagraph"/>
+        <w:numPr>
+          <w:ilvl w:val="0"/>
+          <w:numId w:val="2"/>
+        </w:numPr>
+        <w:rPr>
+          <w:rFonts w:ascii="Times New Roman" w:hAnsi="Times New Roman" w:cs="Times New Roman"/>
+          <w:sz w:val="26"/>
+          <w:szCs w:val="26"/>
+        </w:rPr>
+      </w:pPr>
+      <w:r>
+        <w:rPr>
+          <w:rFonts w:ascii="Times New Roman" w:hAnsi="Times New Roman" w:cs="Times New Roman"/>
+          <w:sz w:val="26"/>
+          <w:szCs w:val="26"/>
+        </w:rPr>
+        <w:t xml:space="preserve">Thuật toán học máy </w:t>
+      </w:r>
+      <w:r>
+        <w:rPr>
+          <w:rFonts w:ascii="Times New Roman" w:hAnsi="Times New Roman" w:cs="Times New Roman"/>
+          <w:sz w:val="26"/>
+          <w:szCs w:val="26"/>
+        </w:rPr>
+        <w:t>có tham số (parametric)</w:t>
+      </w:r>
+      <w:r>
+        <w:rPr>
+          <w:rFonts w:ascii="Times New Roman" w:hAnsi="Times New Roman" w:cs="Times New Roman"/>
+          <w:sz w:val="26"/>
+          <w:szCs w:val="26"/>
+        </w:rPr>
+        <w:t xml:space="preserve"> hoặc tuyến tính</w:t>
+      </w:r>
+      <w:r>
+        <w:rPr>
+          <w:rFonts w:ascii="Times New Roman" w:hAnsi="Times New Roman" w:cs="Times New Roman"/>
+          <w:sz w:val="26"/>
+          <w:szCs w:val="26"/>
+        </w:rPr>
+        <w:t xml:space="preserve"> (linear)</w:t>
+      </w:r>
+      <w:r>
+        <w:rPr>
+          <w:rFonts w:ascii="Times New Roman" w:hAnsi="Times New Roman" w:cs="Times New Roman"/>
+          <w:sz w:val="26"/>
+          <w:szCs w:val="26"/>
+        </w:rPr>
+        <w:t xml:space="preserve"> thường có </w:t>
+      </w:r>
+      <w:r>
+        <w:rPr>
+          <w:rFonts w:ascii="Times New Roman" w:hAnsi="Times New Roman" w:cs="Times New Roman"/>
+          <w:sz w:val="26"/>
+          <w:szCs w:val="26"/>
+        </w:rPr>
+        <w:t>bias</w:t>
+      </w:r>
+      <w:r>
+        <w:rPr>
+          <w:rFonts w:ascii="Times New Roman" w:hAnsi="Times New Roman" w:cs="Times New Roman"/>
+          <w:sz w:val="26"/>
+          <w:szCs w:val="26"/>
+        </w:rPr>
+        <w:t xml:space="preserve"> cao nhưng </w:t>
+      </w:r>
+      <w:r>
+        <w:rPr>
+          <w:rFonts w:ascii="Times New Roman" w:hAnsi="Times New Roman" w:cs="Times New Roman"/>
+          <w:sz w:val="26"/>
+          <w:szCs w:val="26"/>
+        </w:rPr>
+        <w:t>variance</w:t>
+      </w:r>
+      <w:r>
+        <w:rPr>
+          <w:rFonts w:ascii="Times New Roman" w:hAnsi="Times New Roman" w:cs="Times New Roman"/>
+          <w:sz w:val="26"/>
+          <w:szCs w:val="26"/>
+        </w:rPr>
+        <w:t xml:space="preserve"> thấp</w:t>
+      </w:r>
+      <w:r>
+        <w:rPr>
+          <w:rFonts w:ascii="Times New Roman" w:hAnsi="Times New Roman" w:cs="Times New Roman"/>
+          <w:sz w:val="26"/>
+          <w:szCs w:val="26"/>
+        </w:rPr>
+        <w:t>.</w:t>
+      </w:r>
+    </w:p>
+    <w:p>
+      <w:pPr>
+        <w:pStyle w:val="ListParagraph"/>
+        <w:numPr>
+          <w:ilvl w:val="0"/>
+          <w:numId w:val="2"/>
+        </w:numPr>
+        <w:rPr>
+          <w:rFonts w:ascii="Times New Roman" w:hAnsi="Times New Roman" w:cs="Times New Roman"/>
+          <w:sz w:val="26"/>
+          <w:szCs w:val="26"/>
+        </w:rPr>
+      </w:pPr>
+      <w:r>
+        <w:rPr>
+          <w:rFonts w:ascii="Times New Roman" w:hAnsi="Times New Roman" w:cs="Times New Roman"/>
+          <w:sz w:val="26"/>
+          <w:szCs w:val="26"/>
+        </w:rPr>
+        <w:t xml:space="preserve">Thuật toán học máy </w:t>
+      </w:r>
+      <w:r>
+        <w:rPr>
+          <w:rFonts w:ascii="Times New Roman" w:hAnsi="Times New Roman" w:cs="Times New Roman"/>
+          <w:sz w:val="26"/>
+          <w:szCs w:val="26"/>
+        </w:rPr>
+        <w:t>không tham số (</w:t>
+      </w:r>
+      <w:r>
+        <w:rPr>
+          <w:rFonts w:ascii="Times New Roman" w:hAnsi="Times New Roman" w:cs="Times New Roman"/>
+          <w:sz w:val="26"/>
+          <w:szCs w:val="26"/>
+        </w:rPr>
+        <w:t>nonparametric</w:t>
+      </w:r>
+      <w:r>
+        <w:rPr>
+          <w:rFonts w:ascii="Times New Roman" w:hAnsi="Times New Roman" w:cs="Times New Roman"/>
+          <w:sz w:val="26"/>
+          <w:szCs w:val="26"/>
+        </w:rPr>
+        <w:t>)</w:t>
+      </w:r>
+      <w:r>
+        <w:rPr>
+          <w:rFonts w:ascii="Times New Roman" w:hAnsi="Times New Roman" w:cs="Times New Roman"/>
+          <w:sz w:val="26"/>
+          <w:szCs w:val="26"/>
+        </w:rPr>
+        <w:t xml:space="preserve"> hoặc phi tuyến </w:t>
+      </w:r>
+      <w:r>
+        <w:rPr>
+          <w:rFonts w:ascii="Times New Roman" w:hAnsi="Times New Roman" w:cs="Times New Roman"/>
+          <w:sz w:val="26"/>
+          <w:szCs w:val="26"/>
+        </w:rPr>
+        <w:t xml:space="preserve">(non-linear) </w:t>
+      </w:r>
+      <w:r>
+        <w:rPr>
+          <w:rFonts w:ascii="Times New Roman" w:hAnsi="Times New Roman" w:cs="Times New Roman"/>
+          <w:sz w:val="26"/>
+          <w:szCs w:val="26"/>
+        </w:rPr>
+        <w:t xml:space="preserve">thường có </w:t>
+      </w:r>
+      <w:r>
+        <w:rPr>
+          <w:rFonts w:ascii="Times New Roman" w:hAnsi="Times New Roman" w:cs="Times New Roman"/>
+          <w:sz w:val="26"/>
+          <w:szCs w:val="26"/>
+        </w:rPr>
+        <w:t>bias</w:t>
+      </w:r>
+      <w:r>
+        <w:rPr>
+          <w:rFonts w:ascii="Times New Roman" w:hAnsi="Times New Roman" w:cs="Times New Roman"/>
+          <w:sz w:val="26"/>
+          <w:szCs w:val="26"/>
+        </w:rPr>
+        <w:t xml:space="preserve"> thấp nhưng </w:t>
+      </w:r>
+      <w:r>
+        <w:rPr>
+          <w:rFonts w:ascii="Times New Roman" w:hAnsi="Times New Roman" w:cs="Times New Roman"/>
+          <w:sz w:val="26"/>
+          <w:szCs w:val="26"/>
+        </w:rPr>
+        <w:t>variance</w:t>
+      </w:r>
+      <w:r>
+        <w:rPr>
+          <w:rFonts w:ascii="Times New Roman" w:hAnsi="Times New Roman" w:cs="Times New Roman"/>
+          <w:sz w:val="26"/>
+          <w:szCs w:val="26"/>
+        </w:rPr>
+        <w:t xml:space="preserve"> cao</w:t>
+      </w:r>
+      <w:r>
+        <w:rPr>
+          <w:rFonts w:ascii="Times New Roman" w:hAnsi="Times New Roman" w:cs="Times New Roman"/>
+          <w:sz w:val="26"/>
+          <w:szCs w:val="26"/>
+        </w:rPr>
+        <w:t>.</w:t>
+      </w:r>
+    </w:p>
+    <w:p>
+      <w:pPr>
+        <w:rPr>
+          <w:rFonts w:ascii="Times New Roman" w:hAnsi="Times New Roman" w:cs="Times New Roman"/>
+          <w:sz w:val="26"/>
+          <w:szCs w:val="26"/>
+        </w:rPr>
+      </w:pPr>
+      <w:r>
+        <w:rPr>
+          <w:rFonts w:ascii="Times New Roman" w:hAnsi="Times New Roman" w:cs="Times New Roman"/>
+          <w:sz w:val="26"/>
+          <w:szCs w:val="26"/>
+        </w:rPr>
+        <w:t xml:space="preserve">Việc tham số hóa các thuật toán học máy thường là một </w:t>
+      </w:r>
+      <w:r>
+        <w:rPr>
+          <w:rFonts w:ascii="Times New Roman" w:hAnsi="Times New Roman" w:cs="Times New Roman"/>
+          <w:sz w:val="26"/>
+          <w:szCs w:val="26"/>
+        </w:rPr>
+        <w:t>“</w:t>
+      </w:r>
+      <w:r>
+        <w:rPr>
+          <w:rFonts w:ascii="Times New Roman" w:hAnsi="Times New Roman" w:cs="Times New Roman"/>
+          <w:sz w:val="26"/>
+          <w:szCs w:val="26"/>
+        </w:rPr>
+        <w:t>trận chiến</w:t>
+      </w:r>
+      <w:r>
+        <w:rPr>
+          <w:rFonts w:ascii="Times New Roman" w:hAnsi="Times New Roman" w:cs="Times New Roman"/>
+          <w:sz w:val="26"/>
+          <w:szCs w:val="26"/>
+        </w:rPr>
+        <w:t>”</w:t>
+      </w:r>
+      <w:r>
+        <w:rPr>
+          <w:rFonts w:ascii="Times New Roman" w:hAnsi="Times New Roman" w:cs="Times New Roman"/>
+          <w:sz w:val="26"/>
+          <w:szCs w:val="26"/>
+        </w:rPr>
+        <w:t xml:space="preserve"> để cân bằng sự thiên vị</w:t>
+      </w:r>
+      <w:r>
+        <w:rPr>
+          <w:rFonts w:ascii="Times New Roman" w:hAnsi="Times New Roman" w:cs="Times New Roman"/>
+          <w:sz w:val="26"/>
+          <w:szCs w:val="26"/>
+        </w:rPr>
+        <w:t xml:space="preserve"> </w:t>
+      </w:r>
+      <w:r>
+        <w:rPr>
+          <w:rFonts w:ascii="Times New Roman" w:hAnsi="Times New Roman" w:cs="Times New Roman"/>
+          <w:sz w:val="26"/>
+          <w:szCs w:val="26"/>
+        </w:rPr>
+        <w:t xml:space="preserve">và phương sai. Dưới đây là hai ví dụ về </w:t>
+      </w:r>
+      <w:r>
+        <w:rPr>
+          <w:rFonts w:ascii="Times New Roman" w:hAnsi="Times New Roman" w:cs="Times New Roman"/>
+          <w:sz w:val="26"/>
+          <w:szCs w:val="26"/>
+        </w:rPr>
+        <w:t>việc điều chỉnh tham số b</w:t>
+      </w:r>
+      <w:r>
+        <w:rPr>
+          <w:rFonts w:ascii="Times New Roman" w:hAnsi="Times New Roman" w:cs="Times New Roman"/>
+          <w:sz w:val="26"/>
+          <w:szCs w:val="26"/>
+        </w:rPr>
+        <w:t>ias-variance trade-off</w:t>
+      </w:r>
+      <w:r>
+        <w:rPr>
+          <w:rFonts w:ascii="Times New Roman" w:hAnsi="Times New Roman" w:cs="Times New Roman"/>
+          <w:sz w:val="26"/>
+          <w:szCs w:val="26"/>
+        </w:rPr>
+        <w:t xml:space="preserve"> cho cụ thể</w:t>
+      </w:r>
+      <w:r>
+        <w:rPr>
+          <w:rFonts w:ascii="Times New Roman" w:hAnsi="Times New Roman" w:cs="Times New Roman"/>
+          <w:sz w:val="26"/>
+          <w:szCs w:val="26"/>
+        </w:rPr>
+        <w:t xml:space="preserve"> </w:t>
+      </w:r>
+      <w:r>
+        <w:rPr>
+          <w:rFonts w:ascii="Times New Roman" w:hAnsi="Times New Roman" w:cs="Times New Roman"/>
+          <w:sz w:val="26"/>
+          <w:szCs w:val="26"/>
+        </w:rPr>
+        <w:t>thuật toán</w:t>
+      </w:r>
+      <w:r>
+        <w:rPr>
+          <w:rFonts w:ascii="Times New Roman" w:hAnsi="Times New Roman" w:cs="Times New Roman"/>
+          <w:sz w:val="26"/>
+          <w:szCs w:val="26"/>
+        </w:rPr>
+        <w:t>:</w:t>
+      </w:r>
+    </w:p>
+    <w:p>
+      <w:pPr>
+        <w:pStyle w:val="ListParagraph"/>
+        <w:numPr>
+          <w:ilvl w:val="0"/>
+          <w:numId w:val="3"/>
+        </w:numPr>
+        <w:rPr>
+          <w:rFonts w:ascii="Times New Roman" w:hAnsi="Times New Roman" w:cs="Times New Roman"/>
+          <w:sz w:val="26"/>
+          <w:szCs w:val="26"/>
+        </w:rPr>
+      </w:pPr>
+      <w:r>
+        <w:rPr>
+          <w:rFonts w:ascii="Times New Roman" w:hAnsi="Times New Roman" w:cs="Times New Roman"/>
+          <w:sz w:val="26"/>
+          <w:szCs w:val="26"/>
+        </w:rPr>
+        <w:t>Thuật toán k-láng giềng gần nhất</w:t>
+      </w:r>
+      <w:r>
+        <w:rPr>
+          <w:rFonts w:ascii="Times New Roman" w:hAnsi="Times New Roman" w:cs="Times New Roman"/>
+          <w:sz w:val="26"/>
+          <w:szCs w:val="26"/>
+        </w:rPr>
+        <w:t xml:space="preserve"> (</w:t>
+      </w:r>
+      <w:r>
+        <w:rPr>
+          <w:rFonts w:ascii="Times New Roman" w:hAnsi="Times New Roman" w:cs="Times New Roman"/>
+          <w:i/>
+          <w:sz w:val="26"/>
+          <w:szCs w:val="26"/>
+        </w:rPr>
+        <w:t>k-</w:t>
+      </w:r>
+      <w:r>
+        <w:rPr>
+          <w:rFonts w:ascii="Times New Roman" w:hAnsi="Times New Roman" w:cs="Times New Roman"/>
+          <w:sz w:val="26"/>
+          <w:szCs w:val="26"/>
+        </w:rPr>
+        <w:t>Nearest Neighbors</w:t>
+      </w:r>
+      <w:r>
+        <w:rPr>
+          <w:rFonts w:ascii="Times New Roman" w:hAnsi="Times New Roman" w:cs="Times New Roman"/>
+          <w:sz w:val="26"/>
+          <w:szCs w:val="26"/>
+        </w:rPr>
+        <w:t>)</w:t>
+      </w:r>
+      <w:r>
+        <w:rPr>
+          <w:rFonts w:ascii="Times New Roman" w:hAnsi="Times New Roman" w:cs="Times New Roman"/>
+          <w:sz w:val="26"/>
+          <w:szCs w:val="26"/>
+        </w:rPr>
+        <w:t xml:space="preserve"> có </w:t>
+      </w:r>
+      <w:r>
+        <w:rPr>
+          <w:rFonts w:ascii="Times New Roman" w:hAnsi="Times New Roman" w:cs="Times New Roman"/>
+          <w:sz w:val="26"/>
+          <w:szCs w:val="26"/>
+        </w:rPr>
+        <w:t>bias</w:t>
+      </w:r>
+      <w:r>
+        <w:rPr>
+          <w:rFonts w:ascii="Times New Roman" w:hAnsi="Times New Roman" w:cs="Times New Roman"/>
+          <w:sz w:val="26"/>
+          <w:szCs w:val="26"/>
+        </w:rPr>
+        <w:t xml:space="preserve"> thấp và </w:t>
+      </w:r>
+      <w:r>
+        <w:rPr>
+          <w:rFonts w:ascii="Times New Roman" w:hAnsi="Times New Roman" w:cs="Times New Roman"/>
+          <w:sz w:val="26"/>
+          <w:szCs w:val="26"/>
+        </w:rPr>
+        <w:t>variance</w:t>
+      </w:r>
+      <w:r>
+        <w:rPr>
+          <w:rFonts w:ascii="Times New Roman" w:hAnsi="Times New Roman" w:cs="Times New Roman"/>
+          <w:sz w:val="26"/>
+          <w:szCs w:val="26"/>
+        </w:rPr>
+        <w:t xml:space="preserve"> cao, nhưng sự cân bằng có thể</w:t>
+      </w:r>
+      <w:r>
+        <w:rPr>
+          <w:rFonts w:ascii="Times New Roman" w:hAnsi="Times New Roman" w:cs="Times New Roman"/>
+          <w:sz w:val="26"/>
+          <w:szCs w:val="26"/>
+        </w:rPr>
+        <w:t xml:space="preserve"> </w:t>
+      </w:r>
+      <w:r>
+        <w:rPr>
+          <w:rFonts w:ascii="Times New Roman" w:hAnsi="Times New Roman" w:cs="Times New Roman"/>
+          <w:sz w:val="26"/>
+          <w:szCs w:val="26"/>
+        </w:rPr>
+        <w:t>được thay đổi bằng cách tăng giá trị củ</w:t>
+      </w:r>
+      <w:r>
+        <w:rPr>
+          <w:rFonts w:ascii="Times New Roman" w:hAnsi="Times New Roman" w:cs="Times New Roman"/>
+          <w:sz w:val="26"/>
+          <w:szCs w:val="26"/>
+        </w:rPr>
+        <w:t>a k</w:t>
+      </w:r>
+      <w:r>
+        <w:rPr>
+          <w:rFonts w:ascii="Times New Roman" w:hAnsi="Times New Roman" w:cs="Times New Roman"/>
+          <w:sz w:val="26"/>
+          <w:szCs w:val="26"/>
+        </w:rPr>
+        <w:t>.</w:t>
+      </w:r>
+    </w:p>
+    <w:p>
+      <w:pPr>
+        <w:pStyle w:val="ListParagraph"/>
+        <w:numPr>
+          <w:ilvl w:val="0"/>
+          <w:numId w:val="3"/>
+        </w:numPr>
+        <w:rPr>
+          <w:rFonts w:ascii="Times New Roman" w:hAnsi="Times New Roman" w:cs="Times New Roman"/>
+          <w:sz w:val="26"/>
+          <w:szCs w:val="26"/>
+        </w:rPr>
+      </w:pPr>
+      <w:r>
+        <w:rPr>
+          <w:rFonts w:ascii="Times New Roman" w:hAnsi="Times New Roman" w:cs="Times New Roman"/>
+          <w:sz w:val="26"/>
+          <w:szCs w:val="26"/>
+        </w:rPr>
+        <w:t xml:space="preserve">Thuật toán </w:t>
+      </w:r>
+      <w:r>
+        <w:rPr>
+          <w:rFonts w:ascii="Times New Roman" w:hAnsi="Times New Roman" w:cs="Times New Roman"/>
+          <w:sz w:val="26"/>
+          <w:szCs w:val="26"/>
+        </w:rPr>
+        <w:t>support vector machine</w:t>
+      </w:r>
+      <w:r>
+        <w:rPr>
+          <w:rFonts w:ascii="Times New Roman" w:hAnsi="Times New Roman" w:cs="Times New Roman"/>
+          <w:sz w:val="26"/>
+          <w:szCs w:val="26"/>
+        </w:rPr>
+        <w:t xml:space="preserve"> có </w:t>
+      </w:r>
+      <w:r>
+        <w:rPr>
+          <w:rFonts w:ascii="Times New Roman" w:hAnsi="Times New Roman" w:cs="Times New Roman"/>
+          <w:sz w:val="26"/>
+          <w:szCs w:val="26"/>
+        </w:rPr>
+        <w:t xml:space="preserve">bias </w:t>
+      </w:r>
+      <w:r>
+        <w:rPr>
+          <w:rFonts w:ascii="Times New Roman" w:hAnsi="Times New Roman" w:cs="Times New Roman"/>
+          <w:sz w:val="26"/>
+          <w:szCs w:val="26"/>
+        </w:rPr>
+        <w:t xml:space="preserve">thấp và </w:t>
+      </w:r>
+      <w:r>
+        <w:rPr>
+          <w:rFonts w:ascii="Times New Roman" w:hAnsi="Times New Roman" w:cs="Times New Roman"/>
+          <w:sz w:val="26"/>
+          <w:szCs w:val="26"/>
+        </w:rPr>
+        <w:t>variance</w:t>
+      </w:r>
+      <w:r>
+        <w:rPr>
+          <w:rFonts w:ascii="Times New Roman" w:hAnsi="Times New Roman" w:cs="Times New Roman"/>
+          <w:sz w:val="26"/>
+          <w:szCs w:val="26"/>
+        </w:rPr>
+        <w:t xml:space="preserve"> cao, nhưng sự cân bằng</w:t>
+      </w:r>
+      <w:r>
+        <w:rPr>
+          <w:rFonts w:ascii="Times New Roman" w:hAnsi="Times New Roman" w:cs="Times New Roman"/>
+          <w:sz w:val="26"/>
+          <w:szCs w:val="26"/>
+        </w:rPr>
+        <w:t xml:space="preserve"> </w:t>
+      </w:r>
+      <w:r>
+        <w:rPr>
+          <w:rFonts w:ascii="Times New Roman" w:hAnsi="Times New Roman" w:cs="Times New Roman"/>
+          <w:sz w:val="26"/>
+          <w:szCs w:val="26"/>
+        </w:rPr>
+        <w:t>có thể được thay đổi bằng cách tăng tham số</w:t>
+      </w:r>
+      <w:r>
+        <w:rPr>
+          <w:rFonts w:ascii="Times New Roman" w:hAnsi="Times New Roman" w:cs="Times New Roman"/>
+          <w:sz w:val="26"/>
+          <w:szCs w:val="26"/>
+        </w:rPr>
+        <w:t xml:space="preserve"> C</w:t>
+      </w:r>
+      <w:r>
+        <w:rPr>
+          <w:rFonts w:ascii="Times New Roman" w:hAnsi="Times New Roman" w:cs="Times New Roman"/>
+          <w:sz w:val="26"/>
+          <w:szCs w:val="26"/>
+        </w:rPr>
+        <w:t>.</w:t>
+      </w:r>
+    </w:p>
+    <w:p>
+      <w:pPr>
+        <w:rPr>
+          <w:rFonts w:ascii="Times New Roman" w:hAnsi="Times New Roman" w:cs="Times New Roman"/>
+          <w:sz w:val="26"/>
+          <w:szCs w:val="26"/>
+        </w:rPr>
+      </w:pPr>
+      <w:r>
+        <w:rPr>
+          <w:rFonts w:ascii="Times New Roman" w:hAnsi="Times New Roman" w:cs="Times New Roman"/>
+          <w:sz w:val="26"/>
+          <w:szCs w:val="26"/>
+        </w:rPr>
+        <w:t xml:space="preserve">Tóm lại ta sẽ có mối quan hệ giữa </w:t>
+      </w:r>
+      <w:r>
+        <w:rPr>
+          <w:rFonts w:ascii="Times New Roman" w:hAnsi="Times New Roman" w:cs="Times New Roman"/>
+          <w:b/>
+          <w:i/>
+          <w:sz w:val="26"/>
+          <w:szCs w:val="26"/>
+        </w:rPr>
+        <w:t xml:space="preserve">bias </w:t>
+      </w:r>
+      <w:r>
+        <w:rPr>
+          <w:rFonts w:ascii="Times New Roman" w:hAnsi="Times New Roman" w:cs="Times New Roman"/>
+          <w:sz w:val="26"/>
+          <w:szCs w:val="26"/>
+        </w:rPr>
+        <w:t xml:space="preserve">và </w:t>
+      </w:r>
+      <w:r>
+        <w:rPr>
+          <w:rFonts w:ascii="Times New Roman" w:hAnsi="Times New Roman" w:cs="Times New Roman"/>
+          <w:b/>
+          <w:i/>
+          <w:sz w:val="26"/>
+          <w:szCs w:val="26"/>
+        </w:rPr>
+        <w:t xml:space="preserve">variance </w:t>
+      </w:r>
+      <w:r>
+        <w:rPr>
+          <w:rFonts w:ascii="Times New Roman" w:hAnsi="Times New Roman" w:cs="Times New Roman"/>
+          <w:sz w:val="26"/>
+          <w:szCs w:val="26"/>
+        </w:rPr>
+        <w:t>như sau:</w:t>
+      </w:r>
+    </w:p>
+    <w:p>
+      <w:pPr>
+        <w:pStyle w:val="ListParagraph"/>
+        <w:numPr>
+          <w:ilvl w:val="0"/>
+          <w:numId w:val="4"/>
+        </w:numPr>
+        <w:rPr>
+          <w:rFonts w:ascii="Times New Roman" w:hAnsi="Times New Roman" w:cs="Times New Roman"/>
+          <w:sz w:val="26"/>
+          <w:szCs w:val="26"/>
+        </w:rPr>
+      </w:pPr>
+      <w:r>
+        <w:rPr>
+          <w:rFonts w:ascii="Times New Roman" w:hAnsi="Times New Roman" w:cs="Times New Roman"/>
+          <w:sz w:val="26"/>
+          <w:szCs w:val="26"/>
+        </w:rPr>
+        <w:t xml:space="preserve">Tăng </w:t>
+      </w:r>
+      <w:r>
+        <w:rPr>
+          <w:rFonts w:ascii="Times New Roman" w:hAnsi="Times New Roman" w:cs="Times New Roman"/>
+          <w:b/>
+          <w:i/>
+          <w:sz w:val="26"/>
+          <w:szCs w:val="26"/>
+        </w:rPr>
+        <w:t xml:space="preserve">bias </w:t>
+      </w:r>
+      <w:r>
+        <w:rPr>
+          <w:rFonts w:ascii="Times New Roman" w:hAnsi="Times New Roman" w:cs="Times New Roman"/>
+          <w:sz w:val="26"/>
+          <w:szCs w:val="26"/>
+        </w:rPr>
+        <w:t>sẽ làm giả</w:t>
+      </w:r>
+      <w:r>
+        <w:rPr>
+          <w:rFonts w:ascii="Times New Roman" w:hAnsi="Times New Roman" w:cs="Times New Roman"/>
+          <w:sz w:val="26"/>
+          <w:szCs w:val="26"/>
+        </w:rPr>
+        <w:t xml:space="preserve">m </w:t>
+      </w:r>
+      <w:r>
+        <w:rPr>
+          <w:rFonts w:ascii="Times New Roman" w:hAnsi="Times New Roman" w:cs="Times New Roman"/>
+          <w:b/>
+          <w:i/>
+          <w:sz w:val="26"/>
+          <w:szCs w:val="26"/>
+        </w:rPr>
+        <w:t>variance</w:t>
+      </w:r>
+      <w:r>
+        <w:rPr>
+          <w:rFonts w:ascii="Times New Roman" w:hAnsi="Times New Roman" w:cs="Times New Roman"/>
+          <w:sz w:val="26"/>
+          <w:szCs w:val="26"/>
+        </w:rPr>
+        <w:t>.</w:t>
+      </w:r>
+    </w:p>
+    <w:p>
+      <w:pPr>
+        <w:pStyle w:val="ListParagraph"/>
+        <w:numPr>
+          <w:ilvl w:val="0"/>
+          <w:numId w:val="4"/>
+        </w:numPr>
+        <w:rPr>
+          <w:rFonts w:ascii="Times New Roman" w:hAnsi="Times New Roman" w:cs="Times New Roman"/>
+          <w:sz w:val="26"/>
+          <w:szCs w:val="26"/>
+        </w:rPr>
+      </w:pPr>
+      <w:r>
+        <w:rPr>
+          <w:rFonts w:ascii="Times New Roman" w:hAnsi="Times New Roman" w:cs="Times New Roman"/>
+          <w:sz w:val="26"/>
+          <w:szCs w:val="26"/>
+        </w:rPr>
+        <w:t xml:space="preserve">Tăng </w:t>
+      </w:r>
+      <w:r>
+        <w:rPr>
+          <w:rFonts w:ascii="Times New Roman" w:hAnsi="Times New Roman" w:cs="Times New Roman"/>
+          <w:b/>
+          <w:i/>
+          <w:sz w:val="26"/>
+          <w:szCs w:val="26"/>
+        </w:rPr>
+        <w:t xml:space="preserve">variance </w:t>
+      </w:r>
+      <w:r>
+        <w:rPr>
+          <w:rFonts w:ascii="Times New Roman" w:hAnsi="Times New Roman" w:cs="Times New Roman"/>
+          <w:sz w:val="26"/>
+          <w:szCs w:val="26"/>
+        </w:rPr>
+        <w:t xml:space="preserve">sẽ làm giảm </w:t>
+      </w:r>
+      <w:r>
+        <w:rPr>
+          <w:rFonts w:ascii="Times New Roman" w:hAnsi="Times New Roman" w:cs="Times New Roman"/>
+          <w:b/>
+          <w:i/>
+          <w:sz w:val="26"/>
+          <w:szCs w:val="26"/>
+        </w:rPr>
+        <w:t>bias</w:t>
+      </w:r>
+      <w:r>
+        <w:rPr>
+          <w:rFonts w:ascii="Times New Roman" w:hAnsi="Times New Roman" w:cs="Times New Roman"/>
+          <w:i/>
+          <w:sz w:val="26"/>
+          <w:szCs w:val="26"/>
+        </w:rPr>
+        <w:t>.</w:t>
+      </w:r>
+    </w:p>
+    <w:p>
+      <w:pPr>
+        <w:rPr>
+          <w:rFonts w:ascii="Times New Roman" w:hAnsi="Times New Roman" w:cs="Times New Roman"/>
+          <w:b/>
+          <w:sz w:val="26"/>
+          <w:szCs w:val="26"/>
+        </w:rPr>
+      </w:pPr>
+    </w:p>
+    <w:p>
+      <w:pPr>
+        <w:jc w:val="center"/>
+        <w:rPr>
+          <w:rFonts w:ascii="Times New Roman" w:hAnsi="Times New Roman" w:cs="Times New Roman"/>
+          <w:b/>
+          <w:sz w:val="26"/>
+          <w:szCs w:val="26"/>
+        </w:rPr>
+      </w:pPr>
+      <w:r>
+        <w:rPr>
+          <w:rFonts w:ascii="Times New Roman" w:hAnsi="Times New Roman" w:cs="Times New Roman"/>
+          <w:b/>
+          <w:sz w:val="26"/>
+          <w:szCs w:val="26"/>
+        </w:rPr>
+        <w:t>Residual sum of squares</w:t>
+      </w:r>
+      <w:r>
+        <w:rPr>
+          <w:rFonts w:ascii="Times New Roman" w:hAnsi="Times New Roman" w:cs="Times New Roman"/>
+          <w:b/>
+          <w:sz w:val="26"/>
+          <w:szCs w:val="26"/>
+        </w:rPr>
+        <w:t xml:space="preserve"> </w:t>
+      </w:r>
+      <w:r>
+        <w:rPr>
+          <w:rFonts w:ascii="Times New Roman" w:hAnsi="Times New Roman" w:cs="Times New Roman"/>
+          <w:b/>
+          <w:sz w:val="26"/>
+          <w:szCs w:val="26"/>
+        </w:rPr>
+        <w:t>(</w:t>
+      </w:r>
+      <w:r>
+        <w:rPr>
+          <w:rFonts w:ascii="Times New Roman" w:hAnsi="Times New Roman" w:cs="Times New Roman"/>
+          <w:b/>
+          <w:sz w:val="26"/>
+          <w:szCs w:val="26"/>
+        </w:rPr>
+        <w:t>t</w:t>
+      </w:r>
+      <w:r>
+        <w:rPr>
+          <w:rFonts w:ascii="Times New Roman" w:hAnsi="Times New Roman" w:cs="Times New Roman"/>
+          <w:b/>
+          <w:sz w:val="26"/>
+          <w:szCs w:val="26"/>
+        </w:rPr>
+        <w:t>ổng số dư bình phương)</w:t>
+      </w:r>
+    </w:p>
+    <w:p>
+      <w:pPr>
+        <w:rPr>
+          <w:rFonts w:ascii="Times New Roman" w:hAnsi="Times New Roman" w:cs="Times New Roman"/>
+          <w:sz w:val="26"/>
+          <w:szCs w:val="26"/>
+        </w:rPr>
+      </w:pPr>
+      <w:r>
+        <w:rPr>
+          <w:rFonts w:ascii="Times New Roman" w:hAnsi="Times New Roman" w:cs="Times New Roman"/>
+          <w:sz w:val="26"/>
+          <w:szCs w:val="26"/>
+        </w:rPr>
+        <w:t>Trong thống kê, residual sum of squares (RSS)</w:t>
+      </w:r>
+      <w:r>
+        <w:rPr>
+          <w:rFonts w:ascii="Times New Roman" w:hAnsi="Times New Roman" w:cs="Times New Roman"/>
+          <w:sz w:val="26"/>
+          <w:szCs w:val="26"/>
+        </w:rPr>
+        <w:t xml:space="preserve"> </w:t>
+      </w:r>
+      <w:r>
+        <w:rPr>
+          <w:rFonts w:ascii="Times New Roman" w:hAnsi="Times New Roman" w:cs="Times New Roman"/>
+          <w:sz w:val="26"/>
+          <w:szCs w:val="26"/>
+        </w:rPr>
+        <w:t>hoặc</w:t>
+      </w:r>
+      <w:r>
+        <w:rPr>
+          <w:rFonts w:ascii="Times New Roman" w:hAnsi="Times New Roman" w:cs="Times New Roman"/>
+          <w:sz w:val="26"/>
+          <w:szCs w:val="26"/>
+        </w:rPr>
+        <w:t xml:space="preserve"> the sum of squared residuals (SSR) </w:t>
+      </w:r>
+      <w:r>
+        <w:rPr>
+          <w:rFonts w:ascii="Times New Roman" w:hAnsi="Times New Roman" w:cs="Times New Roman"/>
+          <w:sz w:val="26"/>
+          <w:szCs w:val="26"/>
+        </w:rPr>
+        <w:t>hoặc</w:t>
+      </w:r>
+      <w:r>
+        <w:rPr>
+          <w:rFonts w:ascii="Times New Roman" w:hAnsi="Times New Roman" w:cs="Times New Roman"/>
+          <w:sz w:val="26"/>
+          <w:szCs w:val="26"/>
+        </w:rPr>
+        <w:t xml:space="preserve"> the sum of squared errors of prediction (SSE), </w:t>
+      </w:r>
+      <w:r>
+        <w:rPr>
+          <w:rFonts w:ascii="Times New Roman" w:hAnsi="Times New Roman" w:cs="Times New Roman"/>
+          <w:sz w:val="26"/>
+          <w:szCs w:val="26"/>
+        </w:rPr>
+        <w:t>là tổng số dư bình phương</w:t>
+      </w:r>
+      <w:r>
+        <w:rPr>
+          <w:rFonts w:ascii="Times New Roman" w:hAnsi="Times New Roman" w:cs="Times New Roman"/>
+          <w:sz w:val="26"/>
+          <w:szCs w:val="26"/>
+        </w:rPr>
+        <w:t xml:space="preserve"> (</w:t>
+      </w:r>
+      <w:r>
+        <w:rPr>
+          <w:rFonts w:ascii="Times New Roman" w:hAnsi="Times New Roman" w:cs="Times New Roman"/>
+          <w:sz w:val="26"/>
+          <w:szCs w:val="26"/>
+        </w:rPr>
+        <w:t>độ lệch giữa giá trị dự đoán và giá trị thực tế của dữ liệu</w:t>
+      </w:r>
+      <w:r>
+        <w:rPr>
+          <w:rFonts w:ascii="Times New Roman" w:hAnsi="Times New Roman" w:cs="Times New Roman"/>
+          <w:sz w:val="26"/>
+          <w:szCs w:val="26"/>
+        </w:rPr>
+        <w:t xml:space="preserve">). </w:t>
+      </w:r>
+      <w:r>
+        <w:rPr>
+          <w:rFonts w:ascii="Times New Roman" w:hAnsi="Times New Roman" w:cs="Times New Roman"/>
+          <w:sz w:val="26"/>
+          <w:szCs w:val="26"/>
+        </w:rPr>
+        <w:t xml:space="preserve">Đây là thước đo sự khác biệt giữa dữ liệu thực và mô hình ước tính. Nếu giá trị RSS nhỏ thì có nghĩa là độ </w:t>
+      </w:r>
+      <w:r>
+        <w:rPr>
+          <w:rFonts w:ascii="Times New Roman" w:hAnsi="Times New Roman" w:cs="Times New Roman"/>
+          <w:b/>
+          <w:sz w:val="26"/>
+          <w:szCs w:val="26"/>
+        </w:rPr>
+        <w:t>fit</w:t>
+      </w:r>
+      <w:r>
+        <w:rPr>
+          <w:rFonts w:ascii="Times New Roman" w:hAnsi="Times New Roman" w:cs="Times New Roman"/>
+          <w:b/>
+          <w:sz w:val="26"/>
+          <w:szCs w:val="26"/>
+        </w:rPr>
+        <w:t xml:space="preserve"> </w:t>
+      </w:r>
+      <w:r>
+        <w:rPr>
+          <w:rFonts w:ascii="Times New Roman" w:hAnsi="Times New Roman" w:cs="Times New Roman"/>
+          <w:sz w:val="26"/>
+          <w:szCs w:val="26"/>
+        </w:rPr>
+        <w:t>(khít) giữa mô hình dự đoán và mô hình ước tính cao. Nó được dùng như một tiêu chí tối ưu trong việc lựa chọn tham số và lựa chọn mô hình.</w:t>
       </w:r>
     </w:p>
     <w:p>
@@ -258,6 +1772,475 @@
     </w:p>
   </w:footnote>
 </w:footnotes>
+</file>
+
+<file path=word/numbering.xml><?xml version="1.0" encoding="utf-8"?>
+<w:numbering xmlns:wpc="http://schemas.microsoft.com/office/word/2010/wordprocessingCanvas" xmlns:mc="http://schemas.openxmlformats.org/markup-compatibility/2006" xmlns:o="urn:schemas-microsoft-com:office:office" xmlns:r="http://schemas.openxmlformats.org/officeDocument/2006/relationships" xmlns:m="http://schemas.openxmlformats.org/officeDocument/2006/math" xmlns:v="urn:schemas-microsoft-com:vml" xmlns:wp14="http://schemas.microsoft.com/office/word/2010/wordprocessingDrawing" xmlns:wp="http://schemas.openxmlformats.org/drawingml/2006/wordprocessingDrawing" xmlns:w10="urn:schemas-microsoft-com:office:word" xmlns:w="http://schemas.openxmlformats.org/wordprocessingml/2006/main" xmlns:w14="http://schemas.microsoft.com/office/word/2010/wordml" xmlns:w15="http://schemas.microsoft.com/office/word/2012/wordml" xmlns:wpg="http://schemas.microsoft.com/office/word/2010/wordprocessingGroup" xmlns:wpi="http://schemas.microsoft.com/office/word/2010/wordprocessingInk" xmlns:wne="http://schemas.microsoft.com/office/word/2006/wordml" xmlns:wps="http://schemas.microsoft.com/office/word/2010/wordprocessingShape" mc:Ignorable="w14 w15 wp14">
+  <w:abstractNum w:abstractNumId="0">
+    <w:nsid w:val="1229504D"/>
+    <w:multiLevelType w:val="hybridMultilevel"/>
+    <w:tmpl w:val="B4247260"/>
+    <w:lvl w:ilvl="0" w:tplc="04090001">
+      <w:start w:val="1"/>
+      <w:numFmt w:val="bullet"/>
+      <w:lvlText w:val=""/>
+      <w:lvlJc w:val="left"/>
+      <w:pPr>
+        <w:ind w:left="720" w:hanging="360"/>
+      </w:pPr>
+      <w:rPr>
+        <w:rFonts w:ascii="Symbol" w:hAnsi="Symbol" w:hint="default"/>
+      </w:rPr>
+    </w:lvl>
+    <w:lvl w:ilvl="1" w:tplc="04090003" w:tentative="1">
+      <w:start w:val="1"/>
+      <w:numFmt w:val="bullet"/>
+      <w:lvlText w:val="o"/>
+      <w:lvlJc w:val="left"/>
+      <w:pPr>
+        <w:ind w:left="1440" w:hanging="360"/>
+      </w:pPr>
+      <w:rPr>
+        <w:rFonts w:ascii="Courier New" w:hAnsi="Courier New" w:cs="Courier New" w:hint="default"/>
+      </w:rPr>
+    </w:lvl>
+    <w:lvl w:ilvl="2" w:tplc="04090005" w:tentative="1">
+      <w:start w:val="1"/>
+      <w:numFmt w:val="bullet"/>
+      <w:lvlText w:val=""/>
+      <w:lvlJc w:val="left"/>
+      <w:pPr>
+        <w:ind w:left="2160" w:hanging="360"/>
+      </w:pPr>
+      <w:rPr>
+        <w:rFonts w:ascii="Wingdings" w:hAnsi="Wingdings" w:hint="default"/>
+      </w:rPr>
+    </w:lvl>
+    <w:lvl w:ilvl="3" w:tplc="04090001" w:tentative="1">
+      <w:start w:val="1"/>
+      <w:numFmt w:val="bullet"/>
+      <w:lvlText w:val=""/>
+      <w:lvlJc w:val="left"/>
+      <w:pPr>
+        <w:ind w:left="2880" w:hanging="360"/>
+      </w:pPr>
+      <w:rPr>
+        <w:rFonts w:ascii="Symbol" w:hAnsi="Symbol" w:hint="default"/>
+      </w:rPr>
+    </w:lvl>
+    <w:lvl w:ilvl="4" w:tplc="04090003" w:tentative="1">
+      <w:start w:val="1"/>
+      <w:numFmt w:val="bullet"/>
+      <w:lvlText w:val="o"/>
+      <w:lvlJc w:val="left"/>
+      <w:pPr>
+        <w:ind w:left="3600" w:hanging="360"/>
+      </w:pPr>
+      <w:rPr>
+        <w:rFonts w:ascii="Courier New" w:hAnsi="Courier New" w:cs="Courier New" w:hint="default"/>
+      </w:rPr>
+    </w:lvl>
+    <w:lvl w:ilvl="5" w:tplc="04090005" w:tentative="1">
+      <w:start w:val="1"/>
+      <w:numFmt w:val="bullet"/>
+      <w:lvlText w:val=""/>
+      <w:lvlJc w:val="left"/>
+      <w:pPr>
+        <w:ind w:left="4320" w:hanging="360"/>
+      </w:pPr>
+      <w:rPr>
+        <w:rFonts w:ascii="Wingdings" w:hAnsi="Wingdings" w:hint="default"/>
+      </w:rPr>
+    </w:lvl>
+    <w:lvl w:ilvl="6" w:tplc="04090001" w:tentative="1">
+      <w:start w:val="1"/>
+      <w:numFmt w:val="bullet"/>
+      <w:lvlText w:val=""/>
+      <w:lvlJc w:val="left"/>
+      <w:pPr>
+        <w:ind w:left="5040" w:hanging="360"/>
+      </w:pPr>
+      <w:rPr>
+        <w:rFonts w:ascii="Symbol" w:hAnsi="Symbol" w:hint="default"/>
+      </w:rPr>
+    </w:lvl>
+    <w:lvl w:ilvl="7" w:tplc="04090003" w:tentative="1">
+      <w:start w:val="1"/>
+      <w:numFmt w:val="bullet"/>
+      <w:lvlText w:val="o"/>
+      <w:lvlJc w:val="left"/>
+      <w:pPr>
+        <w:ind w:left="5760" w:hanging="360"/>
+      </w:pPr>
+      <w:rPr>
+        <w:rFonts w:ascii="Courier New" w:hAnsi="Courier New" w:cs="Courier New" w:hint="default"/>
+      </w:rPr>
+    </w:lvl>
+    <w:lvl w:ilvl="8" w:tplc="04090005" w:tentative="1">
+      <w:start w:val="1"/>
+      <w:numFmt w:val="bullet"/>
+      <w:lvlText w:val=""/>
+      <w:lvlJc w:val="left"/>
+      <w:pPr>
+        <w:ind w:left="6480" w:hanging="360"/>
+      </w:pPr>
+      <w:rPr>
+        <w:rFonts w:ascii="Wingdings" w:hAnsi="Wingdings" w:hint="default"/>
+      </w:rPr>
+    </w:lvl>
+  </w:abstractNum>
+  <w:abstractNum w:abstractNumId="1">
+    <w:nsid w:val="188A11FE"/>
+    <w:multiLevelType w:val="hybridMultilevel"/>
+    <w:tmpl w:val="DA081F44"/>
+    <w:lvl w:ilvl="0" w:tplc="04090001">
+      <w:start w:val="1"/>
+      <w:numFmt w:val="bullet"/>
+      <w:lvlText w:val=""/>
+      <w:lvlJc w:val="left"/>
+      <w:pPr>
+        <w:ind w:left="720" w:hanging="360"/>
+      </w:pPr>
+      <w:rPr>
+        <w:rFonts w:ascii="Symbol" w:hAnsi="Symbol" w:hint="default"/>
+      </w:rPr>
+    </w:lvl>
+    <w:lvl w:ilvl="1" w:tplc="04090003" w:tentative="1">
+      <w:start w:val="1"/>
+      <w:numFmt w:val="bullet"/>
+      <w:lvlText w:val="o"/>
+      <w:lvlJc w:val="left"/>
+      <w:pPr>
+        <w:ind w:left="1440" w:hanging="360"/>
+      </w:pPr>
+      <w:rPr>
+        <w:rFonts w:ascii="Courier New" w:hAnsi="Courier New" w:cs="Courier New" w:hint="default"/>
+      </w:rPr>
+    </w:lvl>
+    <w:lvl w:ilvl="2" w:tplc="04090005" w:tentative="1">
+      <w:start w:val="1"/>
+      <w:numFmt w:val="bullet"/>
+      <w:lvlText w:val=""/>
+      <w:lvlJc w:val="left"/>
+      <w:pPr>
+        <w:ind w:left="2160" w:hanging="360"/>
+      </w:pPr>
+      <w:rPr>
+        <w:rFonts w:ascii="Wingdings" w:hAnsi="Wingdings" w:hint="default"/>
+      </w:rPr>
+    </w:lvl>
+    <w:lvl w:ilvl="3" w:tplc="04090001" w:tentative="1">
+      <w:start w:val="1"/>
+      <w:numFmt w:val="bullet"/>
+      <w:lvlText w:val=""/>
+      <w:lvlJc w:val="left"/>
+      <w:pPr>
+        <w:ind w:left="2880" w:hanging="360"/>
+      </w:pPr>
+      <w:rPr>
+        <w:rFonts w:ascii="Symbol" w:hAnsi="Symbol" w:hint="default"/>
+      </w:rPr>
+    </w:lvl>
+    <w:lvl w:ilvl="4" w:tplc="04090003" w:tentative="1">
+      <w:start w:val="1"/>
+      <w:numFmt w:val="bullet"/>
+      <w:lvlText w:val="o"/>
+      <w:lvlJc w:val="left"/>
+      <w:pPr>
+        <w:ind w:left="3600" w:hanging="360"/>
+      </w:pPr>
+      <w:rPr>
+        <w:rFonts w:ascii="Courier New" w:hAnsi="Courier New" w:cs="Courier New" w:hint="default"/>
+      </w:rPr>
+    </w:lvl>
+    <w:lvl w:ilvl="5" w:tplc="04090005" w:tentative="1">
+      <w:start w:val="1"/>
+      <w:numFmt w:val="bullet"/>
+      <w:lvlText w:val=""/>
+      <w:lvlJc w:val="left"/>
+      <w:pPr>
+        <w:ind w:left="4320" w:hanging="360"/>
+      </w:pPr>
+      <w:rPr>
+        <w:rFonts w:ascii="Wingdings" w:hAnsi="Wingdings" w:hint="default"/>
+      </w:rPr>
+    </w:lvl>
+    <w:lvl w:ilvl="6" w:tplc="04090001" w:tentative="1">
+      <w:start w:val="1"/>
+      <w:numFmt w:val="bullet"/>
+      <w:lvlText w:val=""/>
+      <w:lvlJc w:val="left"/>
+      <w:pPr>
+        <w:ind w:left="5040" w:hanging="360"/>
+      </w:pPr>
+      <w:rPr>
+        <w:rFonts w:ascii="Symbol" w:hAnsi="Symbol" w:hint="default"/>
+      </w:rPr>
+    </w:lvl>
+    <w:lvl w:ilvl="7" w:tplc="04090003" w:tentative="1">
+      <w:start w:val="1"/>
+      <w:numFmt w:val="bullet"/>
+      <w:lvlText w:val="o"/>
+      <w:lvlJc w:val="left"/>
+      <w:pPr>
+        <w:ind w:left="5760" w:hanging="360"/>
+      </w:pPr>
+      <w:rPr>
+        <w:rFonts w:ascii="Courier New" w:hAnsi="Courier New" w:cs="Courier New" w:hint="default"/>
+      </w:rPr>
+    </w:lvl>
+    <w:lvl w:ilvl="8" w:tplc="04090005" w:tentative="1">
+      <w:start w:val="1"/>
+      <w:numFmt w:val="bullet"/>
+      <w:lvlText w:val=""/>
+      <w:lvlJc w:val="left"/>
+      <w:pPr>
+        <w:ind w:left="6480" w:hanging="360"/>
+      </w:pPr>
+      <w:rPr>
+        <w:rFonts w:ascii="Wingdings" w:hAnsi="Wingdings" w:hint="default"/>
+      </w:rPr>
+    </w:lvl>
+  </w:abstractNum>
+  <w:abstractNum w:abstractNumId="2">
+    <w:nsid w:val="1D6D113D"/>
+    <w:multiLevelType w:val="hybridMultilevel"/>
+    <w:tmpl w:val="FD565864"/>
+    <w:lvl w:ilvl="0" w:tplc="04090001">
+      <w:start w:val="1"/>
+      <w:numFmt w:val="bullet"/>
+      <w:lvlText w:val=""/>
+      <w:lvlJc w:val="left"/>
+      <w:pPr>
+        <w:ind w:left="720" w:hanging="360"/>
+      </w:pPr>
+      <w:rPr>
+        <w:rFonts w:ascii="Symbol" w:hAnsi="Symbol" w:hint="default"/>
+      </w:rPr>
+    </w:lvl>
+    <w:lvl w:ilvl="1" w:tplc="04090003" w:tentative="1">
+      <w:start w:val="1"/>
+      <w:numFmt w:val="bullet"/>
+      <w:lvlText w:val="o"/>
+      <w:lvlJc w:val="left"/>
+      <w:pPr>
+        <w:ind w:left="1440" w:hanging="360"/>
+      </w:pPr>
+      <w:rPr>
+        <w:rFonts w:ascii="Courier New" w:hAnsi="Courier New" w:cs="Courier New" w:hint="default"/>
+      </w:rPr>
+    </w:lvl>
+    <w:lvl w:ilvl="2" w:tplc="04090005" w:tentative="1">
+      <w:start w:val="1"/>
+      <w:numFmt w:val="bullet"/>
+      <w:lvlText w:val=""/>
+      <w:lvlJc w:val="left"/>
+      <w:pPr>
+        <w:ind w:left="2160" w:hanging="360"/>
+      </w:pPr>
+      <w:rPr>
+        <w:rFonts w:ascii="Wingdings" w:hAnsi="Wingdings" w:hint="default"/>
+      </w:rPr>
+    </w:lvl>
+    <w:lvl w:ilvl="3" w:tplc="04090001" w:tentative="1">
+      <w:start w:val="1"/>
+      <w:numFmt w:val="bullet"/>
+      <w:lvlText w:val=""/>
+      <w:lvlJc w:val="left"/>
+      <w:pPr>
+        <w:ind w:left="2880" w:hanging="360"/>
+      </w:pPr>
+      <w:rPr>
+        <w:rFonts w:ascii="Symbol" w:hAnsi="Symbol" w:hint="default"/>
+      </w:rPr>
+    </w:lvl>
+    <w:lvl w:ilvl="4" w:tplc="04090003" w:tentative="1">
+      <w:start w:val="1"/>
+      <w:numFmt w:val="bullet"/>
+      <w:lvlText w:val="o"/>
+      <w:lvlJc w:val="left"/>
+      <w:pPr>
+        <w:ind w:left="3600" w:hanging="360"/>
+      </w:pPr>
+      <w:rPr>
+        <w:rFonts w:ascii="Courier New" w:hAnsi="Courier New" w:cs="Courier New" w:hint="default"/>
+      </w:rPr>
+    </w:lvl>
+    <w:lvl w:ilvl="5" w:tplc="04090005" w:tentative="1">
+      <w:start w:val="1"/>
+      <w:numFmt w:val="bullet"/>
+      <w:lvlText w:val=""/>
+      <w:lvlJc w:val="left"/>
+      <w:pPr>
+        <w:ind w:left="4320" w:hanging="360"/>
+      </w:pPr>
+      <w:rPr>
+        <w:rFonts w:ascii="Wingdings" w:hAnsi="Wingdings" w:hint="default"/>
+      </w:rPr>
+    </w:lvl>
+    <w:lvl w:ilvl="6" w:tplc="04090001" w:tentative="1">
+      <w:start w:val="1"/>
+      <w:numFmt w:val="bullet"/>
+      <w:lvlText w:val=""/>
+      <w:lvlJc w:val="left"/>
+      <w:pPr>
+        <w:ind w:left="5040" w:hanging="360"/>
+      </w:pPr>
+      <w:rPr>
+        <w:rFonts w:ascii="Symbol" w:hAnsi="Symbol" w:hint="default"/>
+      </w:rPr>
+    </w:lvl>
+    <w:lvl w:ilvl="7" w:tplc="04090003" w:tentative="1">
+      <w:start w:val="1"/>
+      <w:numFmt w:val="bullet"/>
+      <w:lvlText w:val="o"/>
+      <w:lvlJc w:val="left"/>
+      <w:pPr>
+        <w:ind w:left="5760" w:hanging="360"/>
+      </w:pPr>
+      <w:rPr>
+        <w:rFonts w:ascii="Courier New" w:hAnsi="Courier New" w:cs="Courier New" w:hint="default"/>
+      </w:rPr>
+    </w:lvl>
+    <w:lvl w:ilvl="8" w:tplc="04090005" w:tentative="1">
+      <w:start w:val="1"/>
+      <w:numFmt w:val="bullet"/>
+      <w:lvlText w:val=""/>
+      <w:lvlJc w:val="left"/>
+      <w:pPr>
+        <w:ind w:left="6480" w:hanging="360"/>
+      </w:pPr>
+      <w:rPr>
+        <w:rFonts w:ascii="Wingdings" w:hAnsi="Wingdings" w:hint="default"/>
+      </w:rPr>
+    </w:lvl>
+  </w:abstractNum>
+  <w:abstractNum w:abstractNumId="3">
+    <w:nsid w:val="2BD0166F"/>
+    <w:multiLevelType w:val="hybridMultilevel"/>
+    <w:tmpl w:val="A320ABCE"/>
+    <w:lvl w:ilvl="0" w:tplc="04090001">
+      <w:start w:val="1"/>
+      <w:numFmt w:val="bullet"/>
+      <w:lvlText w:val=""/>
+      <w:lvlJc w:val="left"/>
+      <w:pPr>
+        <w:ind w:left="720" w:hanging="360"/>
+      </w:pPr>
+      <w:rPr>
+        <w:rFonts w:ascii="Symbol" w:hAnsi="Symbol" w:hint="default"/>
+      </w:rPr>
+    </w:lvl>
+    <w:lvl w:ilvl="1" w:tplc="04090003" w:tentative="1">
+      <w:start w:val="1"/>
+      <w:numFmt w:val="bullet"/>
+      <w:lvlText w:val="o"/>
+      <w:lvlJc w:val="left"/>
+      <w:pPr>
+        <w:ind w:left="1440" w:hanging="360"/>
+      </w:pPr>
+      <w:rPr>
+        <w:rFonts w:ascii="Courier New" w:hAnsi="Courier New" w:cs="Courier New" w:hint="default"/>
+      </w:rPr>
+    </w:lvl>
+    <w:lvl w:ilvl="2" w:tplc="04090005" w:tentative="1">
+      <w:start w:val="1"/>
+      <w:numFmt w:val="bullet"/>
+      <w:lvlText w:val=""/>
+      <w:lvlJc w:val="left"/>
+      <w:pPr>
+        <w:ind w:left="2160" w:hanging="360"/>
+      </w:pPr>
+      <w:rPr>
+        <w:rFonts w:ascii="Wingdings" w:hAnsi="Wingdings" w:hint="default"/>
+      </w:rPr>
+    </w:lvl>
+    <w:lvl w:ilvl="3" w:tplc="04090001" w:tentative="1">
+      <w:start w:val="1"/>
+      <w:numFmt w:val="bullet"/>
+      <w:lvlText w:val=""/>
+      <w:lvlJc w:val="left"/>
+      <w:pPr>
+        <w:ind w:left="2880" w:hanging="360"/>
+      </w:pPr>
+      <w:rPr>
+        <w:rFonts w:ascii="Symbol" w:hAnsi="Symbol" w:hint="default"/>
+      </w:rPr>
+    </w:lvl>
+    <w:lvl w:ilvl="4" w:tplc="04090003" w:tentative="1">
+      <w:start w:val="1"/>
+      <w:numFmt w:val="bullet"/>
+      <w:lvlText w:val="o"/>
+      <w:lvlJc w:val="left"/>
+      <w:pPr>
+        <w:ind w:left="3600" w:hanging="360"/>
+      </w:pPr>
+      <w:rPr>
+        <w:rFonts w:ascii="Courier New" w:hAnsi="Courier New" w:cs="Courier New" w:hint="default"/>
+      </w:rPr>
+    </w:lvl>
+    <w:lvl w:ilvl="5" w:tplc="04090005" w:tentative="1">
+      <w:start w:val="1"/>
+      <w:numFmt w:val="bullet"/>
+      <w:lvlText w:val=""/>
+      <w:lvlJc w:val="left"/>
+      <w:pPr>
+        <w:ind w:left="4320" w:hanging="360"/>
+      </w:pPr>
+      <w:rPr>
+        <w:rFonts w:ascii="Wingdings" w:hAnsi="Wingdings" w:hint="default"/>
+      </w:rPr>
+    </w:lvl>
+    <w:lvl w:ilvl="6" w:tplc="04090001" w:tentative="1">
+      <w:start w:val="1"/>
+      <w:numFmt w:val="bullet"/>
+      <w:lvlText w:val=""/>
+      <w:lvlJc w:val="left"/>
+      <w:pPr>
+        <w:ind w:left="5040" w:hanging="360"/>
+      </w:pPr>
+      <w:rPr>
+        <w:rFonts w:ascii="Symbol" w:hAnsi="Symbol" w:hint="default"/>
+      </w:rPr>
+    </w:lvl>
+    <w:lvl w:ilvl="7" w:tplc="04090003" w:tentative="1">
+      <w:start w:val="1"/>
+      <w:numFmt w:val="bullet"/>
+      <w:lvlText w:val="o"/>
+      <w:lvlJc w:val="left"/>
+      <w:pPr>
+        <w:ind w:left="5760" w:hanging="360"/>
+      </w:pPr>
+      <w:rPr>
+        <w:rFonts w:ascii="Courier New" w:hAnsi="Courier New" w:cs="Courier New" w:hint="default"/>
+      </w:rPr>
+    </w:lvl>
+    <w:lvl w:ilvl="8" w:tplc="04090005" w:tentative="1">
+      <w:start w:val="1"/>
+      <w:numFmt w:val="bullet"/>
+      <w:lvlText w:val=""/>
+      <w:lvlJc w:val="left"/>
+      <w:pPr>
+        <w:ind w:left="6480" w:hanging="360"/>
+      </w:pPr>
+      <w:rPr>
+        <w:rFonts w:ascii="Wingdings" w:hAnsi="Wingdings" w:hint="default"/>
+      </w:rPr>
+    </w:lvl>
+  </w:abstractNum>
+  <w:num w:numId="1">
+    <w:abstractNumId w:val="1"/>
+  </w:num>
+  <w:num w:numId="2">
+    <w:abstractNumId w:val="0"/>
+  </w:num>
+  <w:num w:numId="3">
+    <w:abstractNumId w:val="2"/>
+  </w:num>
+  <w:num w:numId="4">
+    <w:abstractNumId w:val="3"/>
+  </w:num>
+</w:numbering>
 </file>
 
 <file path=word/styles.xml><?xml version="1.0" encoding="utf-8"?>
@@ -760,6 +2743,17 @@
     <w:uiPriority w:val="99"/>
     <w:rsid w:val="00881031"/>
   </w:style>
+  <w:style w:type="paragraph" w:styleId="ListParagraph">
+    <w:name w:val="List Paragraph"/>
+    <w:basedOn w:val="Normal"/>
+    <w:uiPriority w:val="34"/>
+    <w:qFormat/>
+    <w:rsid w:val="006C06DF"/>
+    <w:pPr>
+      <w:ind w:left="720"/>
+      <w:contextualSpacing/>
+    </w:pPr>
+  </w:style>
 </w:styles>
 </file>
 

</xml_diff>